<commit_message>
Add necessary steps for merging and pushing changes
</commit_message>
<xml_diff>
--- a/planning/git-workflow.docx
+++ b/planning/git-workflow.docx
@@ -141,17 +141,7 @@
           <w:iCs/>
           <w:lang w:val="en-US"/>
         </w:rPr>
-        <w:t>name</w:t>
-      </w:r>
-      <w:r>
-        <w:rPr>
-          <w:b/>
-          <w:bCs/>
-          <w:i/>
-          <w:iCs/>
-          <w:lang w:val="en-US"/>
-        </w:rPr>
-        <w:t>-</w:t>
+        <w:t>name-</w:t>
       </w:r>
       <w:proofErr w:type="gramStart"/>
       <w:r>
@@ -261,15 +251,7 @@
           <w:bCs/>
           <w:lang w:val="en-US"/>
         </w:rPr>
-        <w:t>git checkout</w:t>
-      </w:r>
-      <w:r>
-        <w:rPr>
-          <w:b/>
-          <w:bCs/>
-          <w:lang w:val="en-US"/>
-        </w:rPr>
-        <w:t xml:space="preserve"> </w:t>
+        <w:t xml:space="preserve">git checkout </w:t>
       </w:r>
       <w:r>
         <w:rPr>
@@ -509,13 +491,7 @@
         <w:rPr>
           <w:lang w:val="en-US"/>
         </w:rPr>
-        <w:t xml:space="preserve">Merge your feature branch </w:t>
-      </w:r>
-      <w:r>
-        <w:rPr>
-          <w:lang w:val="en-US"/>
-        </w:rPr>
-        <w:t xml:space="preserve">(replace </w:t>
+        <w:t xml:space="preserve">Merge your feature branch (replace </w:t>
       </w:r>
       <w:r>
         <w:rPr>
@@ -529,13 +505,7 @@
         <w:rPr>
           <w:lang w:val="en-US"/>
         </w:rPr>
-        <w:t xml:space="preserve"> with the name of your branch) </w:t>
-      </w:r>
-      <w:r>
-        <w:rPr>
-          <w:lang w:val="en-US"/>
-        </w:rPr>
-        <w:t xml:space="preserve">- </w:t>
+        <w:t xml:space="preserve"> with the name of your branch) - </w:t>
       </w:r>
       <w:r>
         <w:rPr>
@@ -553,9 +523,16 @@
           <w:iCs/>
           <w:lang w:val="en-US"/>
         </w:rPr>
-        <w:t>name-</w:t>
-      </w:r>
-      <w:proofErr w:type="gramStart"/>
+        <w:t>name-feature</w:t>
+      </w:r>
+      <w:r>
+        <w:rPr>
+          <w:b/>
+          <w:bCs/>
+          <w:lang w:val="en-US"/>
+        </w:rPr>
+        <w:t xml:space="preserve"> -m </w:t>
+      </w:r>
       <w:r>
         <w:rPr>
           <w:b/>
@@ -564,7 +541,18 @@
           <w:iCs/>
           <w:lang w:val="en-US"/>
         </w:rPr>
-        <w:t>feature</w:t>
+        <w:t xml:space="preserve">“Commit </w:t>
+      </w:r>
+      <w:proofErr w:type="gramStart"/>
+      <w:r>
+        <w:rPr>
+          <w:b/>
+          <w:bCs/>
+          <w:i/>
+          <w:iCs/>
+          <w:lang w:val="en-US"/>
+        </w:rPr>
+        <w:t>message”</w:t>
       </w:r>
       <w:proofErr w:type="gramEnd"/>
     </w:p>
@@ -667,10 +655,31 @@
     </w:p>
     <w:p>
       <w:pPr>
-        <w:rPr>
-          <w:lang w:val="en-US"/>
-        </w:rPr>
-      </w:pPr>
+        <w:pStyle w:val="ListParagraph"/>
+        <w:numPr>
+          <w:ilvl w:val="1"/>
+          <w:numId w:val="1"/>
+        </w:numPr>
+        <w:rPr>
+          <w:b/>
+          <w:bCs/>
+          <w:lang w:val="en-US"/>
+        </w:rPr>
+      </w:pPr>
+      <w:r>
+        <w:rPr>
+          <w:lang w:val="en-US"/>
+        </w:rPr>
+        <w:t>Once conflicts have been resolved -</w:t>
+      </w:r>
+      <w:r>
+        <w:rPr>
+          <w:b/>
+          <w:bCs/>
+          <w:lang w:val="en-US"/>
+        </w:rPr>
+        <w:t xml:space="preserve"> git push</w:t>
+      </w:r>
     </w:p>
     <w:sectPr>
       <w:pgSz w:w="12240" w:h="15840"/>

</xml_diff>